<commit_message>
2014 04 08 20:12
Consulta a modelos
</commit_message>
<xml_diff>
--- a/Docs models/use.docx
+++ b/Docs models/use.docx
@@ -1,6 +1,6 @@
 
 <file path=word/document.xml><?xml version="1.0" encoding="utf-8"?>
-<w:document xmlns:wpc="http://schemas.microsoft.com/office/word/2010/wordprocessingCanvas" xmlns:mc="http://schemas.openxmlformats.org/markup-compatibility/2006" xmlns:o="urn:schemas-microsoft-com:office:office" xmlns:r="http://schemas.openxmlformats.org/officeDocument/2006/relationships" xmlns:m="http://schemas.openxmlformats.org/officeDocument/2006/math" xmlns:v="urn:schemas-microsoft-com:vml" xmlns:wp14="http://schemas.microsoft.com/office/word/2010/wordprocessingDrawing" xmlns:wp="http://schemas.openxmlformats.org/drawingml/2006/wordprocessingDrawing" xmlns:w10="urn:schemas-microsoft-com:office:word" xmlns:w="http://schemas.openxmlformats.org/wordprocessingml/2006/main" xmlns:w14="http://schemas.microsoft.com/office/word/2010/wordml" xmlns:wpg="http://schemas.microsoft.com/office/word/2010/wordprocessingGroup" xmlns:wpi="http://schemas.microsoft.com/office/word/2010/wordprocessingInk" xmlns:wne="http://schemas.microsoft.com/office/word/2006/wordml" xmlns:wps="http://schemas.microsoft.com/office/word/2010/wordprocessingShape" mc:Ignorable="w14 wp14">
+<w:document xmlns:ve="http://schemas.openxmlformats.org/markup-compatibility/2006" xmlns:o="urn:schemas-microsoft-com:office:office" xmlns:r="http://schemas.openxmlformats.org/officeDocument/2006/relationships" xmlns:m="http://schemas.openxmlformats.org/officeDocument/2006/math" xmlns:v="urn:schemas-microsoft-com:vml" xmlns:wp="http://schemas.openxmlformats.org/drawingml/2006/wordprocessingDrawing" xmlns:w10="urn:schemas-microsoft-com:office:word" xmlns:w="http://schemas.openxmlformats.org/wordprocessingml/2006/main" xmlns:wne="http://schemas.microsoft.com/office/word/2006/wordml">
   <w:body>
     <w:bookmarkStart w:id="0" w:name="_GoBack"/>
     <w:bookmarkEnd w:id="0"/>
@@ -18,71 +18,201 @@
         <w:fldChar w:fldCharType="separate"/>
       </w:r>
       <w:r>
-        <w:t>&lt;project&gt;</w:t>
+        <w:t>&lt;</w:t>
+      </w:r>
+      <w:proofErr w:type="spellStart"/>
+      <w:proofErr w:type="gramStart"/>
+      <w:r>
+        <w:t>project</w:t>
+      </w:r>
+      <w:proofErr w:type="spellEnd"/>
+      <w:proofErr w:type="gramEnd"/>
+      <w:r>
+        <w:t>&gt;</w:t>
       </w:r>
       <w:r>
         <w:fldChar w:fldCharType="end"/>
       </w:r>
       <w:r>
         <w:br/>
-        <w:t>Use-Case: &lt;use-case name&gt;</w:t>
+        <w:t xml:space="preserve">Use-Case: &lt;use-case </w:t>
+      </w:r>
+      <w:proofErr w:type="spellStart"/>
+      <w:r>
+        <w:t>name</w:t>
+      </w:r>
+      <w:proofErr w:type="spellEnd"/>
+      <w:r>
+        <w:t>&gt;</w:t>
       </w:r>
     </w:p>
     <w:p>
       <w:pPr>
         <w:pStyle w:val="Ttulo1"/>
       </w:pPr>
-      <w:r>
-        <w:t>Brief Description</w:t>
-      </w:r>
+      <w:proofErr w:type="spellStart"/>
+      <w:r>
+        <w:t>Brief</w:t>
+      </w:r>
+      <w:proofErr w:type="spellEnd"/>
+      <w:r>
+        <w:t xml:space="preserve"> </w:t>
+      </w:r>
+      <w:proofErr w:type="spellStart"/>
+      <w:r>
+        <w:t>Description</w:t>
+      </w:r>
+      <w:proofErr w:type="spellEnd"/>
     </w:p>
     <w:p>
       <w:pPr>
         <w:pStyle w:val="Corpodetexto"/>
       </w:pPr>
       <w:r>
-        <w:t>&lt;brief description of use-case&gt;</w:t>
+        <w:t>&lt;</w:t>
+      </w:r>
+      <w:proofErr w:type="spellStart"/>
+      <w:r>
+        <w:t>brief</w:t>
+      </w:r>
+      <w:proofErr w:type="spellEnd"/>
+      <w:r>
+        <w:t xml:space="preserve"> </w:t>
+      </w:r>
+      <w:proofErr w:type="spellStart"/>
+      <w:r>
+        <w:t>description</w:t>
+      </w:r>
+      <w:proofErr w:type="spellEnd"/>
+      <w:r>
+        <w:t xml:space="preserve"> </w:t>
+      </w:r>
+      <w:proofErr w:type="spellStart"/>
+      <w:r>
+        <w:t>of</w:t>
+      </w:r>
+      <w:proofErr w:type="spellEnd"/>
+      <w:r>
+        <w:t xml:space="preserve"> use-case&gt;</w:t>
       </w:r>
     </w:p>
     <w:p>
       <w:pPr>
         <w:pStyle w:val="Ttulo1"/>
       </w:pPr>
-      <w:r>
-        <w:t>Actor Brief Descriptions</w:t>
-      </w:r>
+      <w:proofErr w:type="spellStart"/>
+      <w:r>
+        <w:t>Actor</w:t>
+      </w:r>
+      <w:proofErr w:type="spellEnd"/>
+      <w:r>
+        <w:t xml:space="preserve"> </w:t>
+      </w:r>
+      <w:proofErr w:type="spellStart"/>
+      <w:r>
+        <w:t>Brief</w:t>
+      </w:r>
+      <w:proofErr w:type="spellEnd"/>
+      <w:r>
+        <w:t xml:space="preserve"> </w:t>
+      </w:r>
+      <w:proofErr w:type="spellStart"/>
+      <w:r>
+        <w:t>Descriptions</w:t>
+      </w:r>
+      <w:proofErr w:type="spellEnd"/>
     </w:p>
     <w:p>
       <w:pPr>
         <w:pStyle w:val="Ttulo2"/>
       </w:pPr>
       <w:r>
-        <w:t>&lt;Actor 1 Name&gt;</w:t>
+        <w:t>&lt;</w:t>
+      </w:r>
+      <w:proofErr w:type="spellStart"/>
+      <w:r>
+        <w:t>Actor</w:t>
+      </w:r>
+      <w:proofErr w:type="spellEnd"/>
+      <w:r>
+        <w:t xml:space="preserve"> </w:t>
+      </w:r>
+      <w:proofErr w:type="gramStart"/>
+      <w:r>
+        <w:t>1</w:t>
+      </w:r>
+      <w:proofErr w:type="gramEnd"/>
+      <w:r>
+        <w:t xml:space="preserve"> </w:t>
+      </w:r>
+      <w:proofErr w:type="spellStart"/>
+      <w:r>
+        <w:t>Name</w:t>
+      </w:r>
+      <w:proofErr w:type="spellEnd"/>
+      <w:r>
+        <w:t>&gt;</w:t>
       </w:r>
     </w:p>
     <w:p>
       <w:pPr>
         <w:pStyle w:val="Ttulo1"/>
       </w:pPr>
+      <w:proofErr w:type="spellStart"/>
       <w:r>
         <w:t>Preconditions</w:t>
       </w:r>
+      <w:proofErr w:type="spellEnd"/>
     </w:p>
     <w:p>
       <w:pPr>
         <w:pStyle w:val="Corpodetexto"/>
       </w:pPr>
       <w:r>
-        <w:t>&lt;pre-condition 1&gt;</w:t>
+        <w:t>&lt;</w:t>
+      </w:r>
+      <w:proofErr w:type="spellStart"/>
+      <w:r>
+        <w:t>pre-condition</w:t>
+      </w:r>
+      <w:proofErr w:type="spellEnd"/>
+      <w:r>
+        <w:t xml:space="preserve"> 1&gt;</w:t>
       </w:r>
     </w:p>
     <w:p>
       <w:pPr>
         <w:pStyle w:val="Ttulo1"/>
       </w:pPr>
-      <w:r>
-        <w:t>Basic Flow of Events</w:t>
-      </w:r>
+      <w:proofErr w:type="spellStart"/>
+      <w:r>
+        <w:t>Basic</w:t>
+      </w:r>
+      <w:proofErr w:type="spellEnd"/>
+      <w:r>
+        <w:t xml:space="preserve"> </w:t>
+      </w:r>
+      <w:proofErr w:type="spellStart"/>
+      <w:r>
+        <w:t>Flow</w:t>
+      </w:r>
+      <w:proofErr w:type="spellEnd"/>
+      <w:r>
+        <w:t xml:space="preserve"> </w:t>
+      </w:r>
+      <w:proofErr w:type="spellStart"/>
+      <w:r>
+        <w:t>of</w:t>
+      </w:r>
+      <w:proofErr w:type="spellEnd"/>
+      <w:r>
+        <w:t xml:space="preserve"> </w:t>
+      </w:r>
+      <w:proofErr w:type="spellStart"/>
+      <w:r>
+        <w:t>Events</w:t>
+      </w:r>
+      <w:proofErr w:type="spellEnd"/>
     </w:p>
     <w:p>
       <w:pPr>
@@ -92,8 +222,45 @@
           <w:numId w:val="5"/>
         </w:numPr>
       </w:pPr>
-      <w:r>
-        <w:t>The use case begins when &lt;actor&gt;, &lt;does something&gt;…</w:t>
+      <w:proofErr w:type="spellStart"/>
+      <w:r>
+        <w:t>The</w:t>
+      </w:r>
+      <w:proofErr w:type="spellEnd"/>
+      <w:r>
+        <w:t xml:space="preserve"> use case </w:t>
+      </w:r>
+      <w:proofErr w:type="spellStart"/>
+      <w:r>
+        <w:t>begins</w:t>
+      </w:r>
+      <w:proofErr w:type="spellEnd"/>
+      <w:r>
+        <w:t xml:space="preserve"> </w:t>
+      </w:r>
+      <w:proofErr w:type="spellStart"/>
+      <w:r>
+        <w:t>when</w:t>
+      </w:r>
+      <w:proofErr w:type="spellEnd"/>
+      <w:r>
+        <w:t xml:space="preserve"> &lt;</w:t>
+      </w:r>
+      <w:proofErr w:type="spellStart"/>
+      <w:r>
+        <w:t>actor</w:t>
+      </w:r>
+      <w:proofErr w:type="spellEnd"/>
+      <w:r>
+        <w:t xml:space="preserve">&gt;, &lt;does </w:t>
+      </w:r>
+      <w:proofErr w:type="spellStart"/>
+      <w:r>
+        <w:t>something</w:t>
+      </w:r>
+      <w:proofErr w:type="spellEnd"/>
+      <w:r>
+        <w:t>&gt;…</w:t>
       </w:r>
     </w:p>
     <w:p>
@@ -105,7 +272,31 @@
         </w:numPr>
       </w:pPr>
       <w:r>
-        <w:t>&lt;basic flow step 1</w:t>
+        <w:t>&lt;</w:t>
+      </w:r>
+      <w:proofErr w:type="spellStart"/>
+      <w:r>
+        <w:t>basic</w:t>
+      </w:r>
+      <w:proofErr w:type="spellEnd"/>
+      <w:r>
+        <w:t xml:space="preserve"> </w:t>
+      </w:r>
+      <w:proofErr w:type="spellStart"/>
+      <w:r>
+        <w:t>flow</w:t>
+      </w:r>
+      <w:proofErr w:type="spellEnd"/>
+      <w:r>
+        <w:t xml:space="preserve"> </w:t>
+      </w:r>
+      <w:proofErr w:type="spellStart"/>
+      <w:r>
+        <w:t>step</w:t>
+      </w:r>
+      <w:proofErr w:type="spellEnd"/>
+      <w:r>
+        <w:t xml:space="preserve"> 1</w:t>
       </w:r>
       <w:r>
         <w:t>&gt;</w:t>
@@ -132,7 +323,31 @@
         </w:numPr>
       </w:pPr>
       <w:r>
-        <w:t>&lt;basic flow step n&gt;</w:t>
+        <w:t>&lt;</w:t>
+      </w:r>
+      <w:proofErr w:type="spellStart"/>
+      <w:r>
+        <w:t>basic</w:t>
+      </w:r>
+      <w:proofErr w:type="spellEnd"/>
+      <w:r>
+        <w:t xml:space="preserve"> </w:t>
+      </w:r>
+      <w:proofErr w:type="spellStart"/>
+      <w:r>
+        <w:t>flow</w:t>
+      </w:r>
+      <w:proofErr w:type="spellEnd"/>
+      <w:r>
+        <w:t xml:space="preserve"> </w:t>
+      </w:r>
+      <w:proofErr w:type="spellStart"/>
+      <w:r>
+        <w:t>step</w:t>
+      </w:r>
+      <w:proofErr w:type="spellEnd"/>
+      <w:r>
+        <w:t xml:space="preserve"> n&gt;</w:t>
       </w:r>
     </w:p>
     <w:p>
@@ -143,42 +358,159 @@
           <w:numId w:val="5"/>
         </w:numPr>
       </w:pPr>
-      <w:r>
-        <w:t>The use case ends.</w:t>
+      <w:proofErr w:type="spellStart"/>
+      <w:r>
+        <w:t>The</w:t>
+      </w:r>
+      <w:proofErr w:type="spellEnd"/>
+      <w:r>
+        <w:t xml:space="preserve"> use case </w:t>
+      </w:r>
+      <w:proofErr w:type="spellStart"/>
+      <w:r>
+        <w:t>ends</w:t>
+      </w:r>
+      <w:proofErr w:type="spellEnd"/>
+      <w:r>
+        <w:t>.</w:t>
       </w:r>
     </w:p>
     <w:p>
       <w:pPr>
         <w:pStyle w:val="Ttulo1"/>
       </w:pPr>
-      <w:r>
-        <w:t>Alternative Flows</w:t>
-      </w:r>
+      <w:proofErr w:type="spellStart"/>
+      <w:r>
+        <w:t>Alternative</w:t>
+      </w:r>
+      <w:proofErr w:type="spellEnd"/>
+      <w:r>
+        <w:t xml:space="preserve"> </w:t>
+      </w:r>
+      <w:proofErr w:type="spellStart"/>
+      <w:r>
+        <w:t>Flows</w:t>
+      </w:r>
+      <w:proofErr w:type="spellEnd"/>
     </w:p>
     <w:p>
       <w:pPr>
         <w:pStyle w:val="Ttulo2"/>
       </w:pPr>
       <w:r>
-        <w:t>&lt;alternate flow 1&gt;</w:t>
+        <w:t>&lt;</w:t>
+      </w:r>
+      <w:proofErr w:type="spellStart"/>
+      <w:r>
+        <w:t>alternate</w:t>
+      </w:r>
+      <w:proofErr w:type="spellEnd"/>
+      <w:r>
+        <w:t xml:space="preserve"> </w:t>
+      </w:r>
+      <w:proofErr w:type="spellStart"/>
+      <w:r>
+        <w:t>flow</w:t>
+      </w:r>
+      <w:proofErr w:type="spellEnd"/>
+      <w:r>
+        <w:t xml:space="preserve"> 1&gt;</w:t>
       </w:r>
     </w:p>
     <w:p>
       <w:pPr>
         <w:pStyle w:val="Corpodetexto"/>
       </w:pPr>
-      <w:r>
-        <w:t>If in step &lt;x&gt;</w:t>
-      </w:r>
-      <w:r>
-        <w:t xml:space="preserve"> of the basic flow</w:t>
-      </w:r>
-      <w:r>
-        <w:t xml:space="preserve"> the &lt;actor or system does something&gt;, then</w:t>
-      </w:r>
-      <w:r>
-        <w:t xml:space="preserve"> </w:t>
-      </w:r>
+      <w:proofErr w:type="spellStart"/>
+      <w:proofErr w:type="gramStart"/>
+      <w:r>
+        <w:t>If</w:t>
+      </w:r>
+      <w:proofErr w:type="spellEnd"/>
+      <w:proofErr w:type="gramEnd"/>
+      <w:r>
+        <w:t xml:space="preserve"> in </w:t>
+      </w:r>
+      <w:proofErr w:type="spellStart"/>
+      <w:r>
+        <w:t>step</w:t>
+      </w:r>
+      <w:proofErr w:type="spellEnd"/>
+      <w:r>
+        <w:t xml:space="preserve"> &lt;x&gt;</w:t>
+      </w:r>
+      <w:r>
+        <w:t xml:space="preserve"> </w:t>
+      </w:r>
+      <w:proofErr w:type="spellStart"/>
+      <w:r>
+        <w:t>of</w:t>
+      </w:r>
+      <w:proofErr w:type="spellEnd"/>
+      <w:r>
+        <w:t xml:space="preserve"> </w:t>
+      </w:r>
+      <w:proofErr w:type="spellStart"/>
+      <w:r>
+        <w:t>the</w:t>
+      </w:r>
+      <w:proofErr w:type="spellEnd"/>
+      <w:r>
+        <w:t xml:space="preserve"> </w:t>
+      </w:r>
+      <w:proofErr w:type="spellStart"/>
+      <w:r>
+        <w:t>basic</w:t>
+      </w:r>
+      <w:proofErr w:type="spellEnd"/>
+      <w:r>
+        <w:t xml:space="preserve"> </w:t>
+      </w:r>
+      <w:proofErr w:type="spellStart"/>
+      <w:r>
+        <w:t>flow</w:t>
+      </w:r>
+      <w:proofErr w:type="spellEnd"/>
+      <w:r>
+        <w:t xml:space="preserve"> </w:t>
+      </w:r>
+      <w:proofErr w:type="spellStart"/>
+      <w:r>
+        <w:t>the</w:t>
+      </w:r>
+      <w:proofErr w:type="spellEnd"/>
+      <w:r>
+        <w:t xml:space="preserve"> &lt;</w:t>
+      </w:r>
+      <w:proofErr w:type="spellStart"/>
+      <w:r>
+        <w:t>actor</w:t>
+      </w:r>
+      <w:proofErr w:type="spellEnd"/>
+      <w:r>
+        <w:t xml:space="preserve"> </w:t>
+      </w:r>
+      <w:proofErr w:type="spellStart"/>
+      <w:r>
+        <w:t>or</w:t>
+      </w:r>
+      <w:proofErr w:type="spellEnd"/>
+      <w:r>
+        <w:t xml:space="preserve"> system does </w:t>
+      </w:r>
+      <w:proofErr w:type="spellStart"/>
+      <w:r>
+        <w:t>something</w:t>
+      </w:r>
+      <w:proofErr w:type="spellEnd"/>
+      <w:r>
+        <w:t xml:space="preserve">&gt;, </w:t>
+      </w:r>
+      <w:proofErr w:type="spellStart"/>
+      <w:r>
+        <w:t>then</w:t>
+      </w:r>
+      <w:proofErr w:type="spellEnd"/>
     </w:p>
     <w:p>
       <w:pPr>
@@ -189,7 +521,23 @@
         </w:numPr>
       </w:pPr>
       <w:r>
-        <w:t xml:space="preserve">&lt;describe flow&gt;  </w:t>
+        <w:t>&lt;</w:t>
+      </w:r>
+      <w:proofErr w:type="spellStart"/>
+      <w:r>
+        <w:t>describe</w:t>
+      </w:r>
+      <w:proofErr w:type="spellEnd"/>
+      <w:r>
+        <w:t xml:space="preserve"> </w:t>
+      </w:r>
+      <w:proofErr w:type="spellStart"/>
+      <w:r>
+        <w:t>flow</w:t>
+      </w:r>
+      <w:proofErr w:type="spellEnd"/>
+      <w:r>
+        <w:t>&gt;</w:t>
       </w:r>
     </w:p>
     <w:p>
@@ -200,27 +548,55 @@
           <w:numId w:val="8"/>
         </w:numPr>
       </w:pPr>
-      <w:r>
-        <w:t>The use case resumes at step &lt;y&gt;</w:t>
+      <w:proofErr w:type="spellStart"/>
+      <w:r>
+        <w:t>The</w:t>
+      </w:r>
+      <w:proofErr w:type="spellEnd"/>
+      <w:r>
+        <w:t xml:space="preserve"> use case resumes </w:t>
+      </w:r>
+      <w:proofErr w:type="spellStart"/>
+      <w:r>
+        <w:t>at</w:t>
+      </w:r>
+      <w:proofErr w:type="spellEnd"/>
+      <w:r>
+        <w:t xml:space="preserve"> </w:t>
+      </w:r>
+      <w:proofErr w:type="spellStart"/>
+      <w:r>
+        <w:t>step</w:t>
+      </w:r>
+      <w:proofErr w:type="spellEnd"/>
+      <w:r>
+        <w:t xml:space="preserve"> &lt;y&gt;</w:t>
       </w:r>
     </w:p>
     <w:p>
       <w:pPr>
         <w:pStyle w:val="Ttulo1"/>
       </w:pPr>
+      <w:proofErr w:type="spellStart"/>
       <w:r>
         <w:t>Subflows</w:t>
       </w:r>
-      <w:r>
-        <w:t xml:space="preserve"> </w:t>
-      </w:r>
+      <w:proofErr w:type="spellEnd"/>
     </w:p>
     <w:p>
       <w:pPr>
         <w:pStyle w:val="Ttulo2"/>
       </w:pPr>
       <w:r>
-        <w:t>&lt;subflow 1&gt;</w:t>
+        <w:t>&lt;</w:t>
+      </w:r>
+      <w:proofErr w:type="spellStart"/>
+      <w:r>
+        <w:t>subflow</w:t>
+      </w:r>
+      <w:proofErr w:type="spellEnd"/>
+      <w:r>
+        <w:t xml:space="preserve"> 1&gt;</w:t>
       </w:r>
     </w:p>
     <w:p>
@@ -232,7 +608,31 @@
         </w:numPr>
       </w:pPr>
       <w:r>
-        <w:t>&lt;subflow 1, step 1&gt;</w:t>
+        <w:t>&lt;</w:t>
+      </w:r>
+      <w:proofErr w:type="spellStart"/>
+      <w:r>
+        <w:t>subflow</w:t>
+      </w:r>
+      <w:proofErr w:type="spellEnd"/>
+      <w:r>
+        <w:t xml:space="preserve"> </w:t>
+      </w:r>
+      <w:proofErr w:type="gramStart"/>
+      <w:r>
+        <w:t>1</w:t>
+      </w:r>
+      <w:proofErr w:type="gramEnd"/>
+      <w:r>
+        <w:t xml:space="preserve">, </w:t>
+      </w:r>
+      <w:proofErr w:type="spellStart"/>
+      <w:r>
+        <w:t>step</w:t>
+      </w:r>
+      <w:proofErr w:type="spellEnd"/>
+      <w:r>
+        <w:t xml:space="preserve"> 1&gt;</w:t>
       </w:r>
     </w:p>
     <w:p>
@@ -256,23 +656,65 @@
         </w:numPr>
       </w:pPr>
       <w:r>
-        <w:t>&lt;subflow 1, step n&gt;</w:t>
+        <w:t>&lt;</w:t>
+      </w:r>
+      <w:proofErr w:type="spellStart"/>
+      <w:r>
+        <w:t>subflow</w:t>
+      </w:r>
+      <w:proofErr w:type="spellEnd"/>
+      <w:r>
+        <w:t xml:space="preserve"> </w:t>
+      </w:r>
+      <w:proofErr w:type="gramStart"/>
+      <w:r>
+        <w:t>1</w:t>
+      </w:r>
+      <w:proofErr w:type="gramEnd"/>
+      <w:r>
+        <w:t xml:space="preserve">, </w:t>
+      </w:r>
+      <w:proofErr w:type="spellStart"/>
+      <w:r>
+        <w:t>step</w:t>
+      </w:r>
+      <w:proofErr w:type="spellEnd"/>
+      <w:r>
+        <w:t xml:space="preserve"> n&gt;</w:t>
       </w:r>
     </w:p>
     <w:p>
       <w:pPr>
         <w:pStyle w:val="Ttulo1"/>
       </w:pPr>
-      <w:r>
-        <w:t>Key Scenarios</w:t>
-      </w:r>
+      <w:proofErr w:type="spellStart"/>
+      <w:r>
+        <w:t>Key</w:t>
+      </w:r>
+      <w:proofErr w:type="spellEnd"/>
+      <w:r>
+        <w:t xml:space="preserve"> </w:t>
+      </w:r>
+      <w:proofErr w:type="spellStart"/>
+      <w:r>
+        <w:t>Scenarios</w:t>
+      </w:r>
+      <w:proofErr w:type="spellEnd"/>
     </w:p>
     <w:p>
       <w:pPr>
         <w:pStyle w:val="Ttulo2"/>
       </w:pPr>
       <w:r>
-        <w:t>&lt;scenario 1&gt;</w:t>
+        <w:t>&lt;</w:t>
+      </w:r>
+      <w:proofErr w:type="spellStart"/>
+      <w:r>
+        <w:t>scenario</w:t>
+      </w:r>
+      <w:proofErr w:type="spellEnd"/>
+      <w:r>
+        <w:t xml:space="preserve"> 1&gt;</w:t>
       </w:r>
     </w:p>
     <w:p>
@@ -284,7 +726,31 @@
         </w:numPr>
       </w:pPr>
       <w:r>
-        <w:t>&lt;scenario 1, step 1&gt;</w:t>
+        <w:t>&lt;</w:t>
+      </w:r>
+      <w:proofErr w:type="spellStart"/>
+      <w:r>
+        <w:t>scenario</w:t>
+      </w:r>
+      <w:proofErr w:type="spellEnd"/>
+      <w:r>
+        <w:t xml:space="preserve"> </w:t>
+      </w:r>
+      <w:proofErr w:type="gramStart"/>
+      <w:r>
+        <w:t>1</w:t>
+      </w:r>
+      <w:proofErr w:type="gramEnd"/>
+      <w:r>
+        <w:t xml:space="preserve">, </w:t>
+      </w:r>
+      <w:proofErr w:type="spellStart"/>
+      <w:r>
+        <w:t>step</w:t>
+      </w:r>
+      <w:proofErr w:type="spellEnd"/>
+      <w:r>
+        <w:t xml:space="preserve"> 1&gt;</w:t>
       </w:r>
     </w:p>
     <w:p>
@@ -308,32 +774,76 @@
         </w:numPr>
       </w:pPr>
       <w:r>
-        <w:t>&lt;scenario 1, step n&gt;</w:t>
+        <w:t>&lt;</w:t>
+      </w:r>
+      <w:proofErr w:type="spellStart"/>
+      <w:r>
+        <w:t>scenario</w:t>
+      </w:r>
+      <w:proofErr w:type="spellEnd"/>
+      <w:r>
+        <w:t xml:space="preserve"> </w:t>
+      </w:r>
+      <w:proofErr w:type="gramStart"/>
+      <w:r>
+        <w:t>1</w:t>
+      </w:r>
+      <w:proofErr w:type="gramEnd"/>
+      <w:r>
+        <w:t xml:space="preserve">, </w:t>
+      </w:r>
+      <w:proofErr w:type="spellStart"/>
+      <w:r>
+        <w:t>step</w:t>
+      </w:r>
+      <w:proofErr w:type="spellEnd"/>
+      <w:r>
+        <w:t xml:space="preserve"> n&gt;</w:t>
       </w:r>
     </w:p>
     <w:p>
       <w:pPr>
         <w:pStyle w:val="Ttulo1"/>
       </w:pPr>
+      <w:proofErr w:type="spellStart"/>
       <w:r>
         <w:t>Post-conditions</w:t>
       </w:r>
+      <w:proofErr w:type="spellEnd"/>
     </w:p>
     <w:p>
       <w:pPr>
         <w:pStyle w:val="Ttulo2"/>
       </w:pPr>
       <w:r>
-        <w:t>&lt;post-condition 1&gt;</w:t>
+        <w:t>&lt;</w:t>
+      </w:r>
+      <w:proofErr w:type="spellStart"/>
+      <w:r>
+        <w:t>post-condition</w:t>
+      </w:r>
+      <w:proofErr w:type="spellEnd"/>
+      <w:r>
+        <w:t xml:space="preserve"> 1&gt;</w:t>
       </w:r>
     </w:p>
     <w:p>
       <w:pPr>
         <w:pStyle w:val="Ttulo1"/>
       </w:pPr>
-      <w:r>
-        <w:t>Special Requirements</w:t>
-      </w:r>
+      <w:proofErr w:type="spellStart"/>
+      <w:r>
+        <w:t>Special</w:t>
+      </w:r>
+      <w:proofErr w:type="spellEnd"/>
+      <w:r>
+        <w:t xml:space="preserve"> </w:t>
+      </w:r>
+      <w:proofErr w:type="spellStart"/>
+      <w:r>
+        <w:t>Requirements</w:t>
+      </w:r>
+      <w:proofErr w:type="spellEnd"/>
     </w:p>
     <w:p>
       <w:pPr>
@@ -342,18 +852,578 @@
       <w:r>
         <w:t>&lt;</w:t>
       </w:r>
-      <w:r>
-        <w:t>special requirement</w:t>
-      </w:r>
+      <w:proofErr w:type="spellStart"/>
+      <w:r>
+        <w:t>special</w:t>
+      </w:r>
+      <w:proofErr w:type="spellEnd"/>
+      <w:r>
+        <w:t xml:space="preserve"> </w:t>
+      </w:r>
+      <w:proofErr w:type="spellStart"/>
+      <w:r>
+        <w:t>requirement</w:t>
+      </w:r>
+      <w:proofErr w:type="spellEnd"/>
       <w:r>
         <w:t xml:space="preserve"> 1&gt;</w:t>
       </w:r>
     </w:p>
-    <w:p/>
-    <w:p/>
+    <w:p>
+      <w:pPr>
+        <w:pStyle w:val="Corpodetexto"/>
+      </w:pPr>
+    </w:p>
+    <w:p>
+      <w:pPr>
+        <w:pStyle w:val="Corpodetexto"/>
+      </w:pPr>
+    </w:p>
+    <w:p>
+      <w:pPr>
+        <w:pStyle w:val="Corpodetexto"/>
+      </w:pPr>
+    </w:p>
+    <w:p>
+      <w:pPr>
+        <w:pStyle w:val="Corpodetexto"/>
+      </w:pPr>
+    </w:p>
+    <w:p>
+      <w:pPr>
+        <w:spacing w:line="276" w:lineRule="auto"/>
+      </w:pPr>
+      <w:r>
+        <w:t xml:space="preserve">Use-Case: caso de uso&gt; </w:t>
+      </w:r>
+      <w:proofErr w:type="spellStart"/>
+      <w:r>
+        <w:t>name</w:t>
+      </w:r>
+      <w:proofErr w:type="spellEnd"/>
+      <w:r>
+        <w:t xml:space="preserve">&gt; </w:t>
+      </w:r>
+    </w:p>
+    <w:p>
+      <w:pPr>
+        <w:spacing w:line="276" w:lineRule="auto"/>
+      </w:pPr>
+      <w:proofErr w:type="gramStart"/>
+      <w:r>
+        <w:t>1</w:t>
+      </w:r>
+      <w:proofErr w:type="gramEnd"/>
+      <w:r>
+        <w:t xml:space="preserve"> Breve Descrição </w:t>
+      </w:r>
+    </w:p>
+    <w:p>
+      <w:pPr>
+        <w:spacing w:line="276" w:lineRule="auto"/>
+      </w:pPr>
+      <w:proofErr w:type="gramStart"/>
+      <w:r>
+        <w:t>descrição</w:t>
+      </w:r>
+      <w:proofErr w:type="gramEnd"/>
+      <w:r>
+        <w:t xml:space="preserve"> &lt;</w:t>
+      </w:r>
+      <w:proofErr w:type="spellStart"/>
+      <w:r>
+        <w:t>brief</w:t>
+      </w:r>
+      <w:proofErr w:type="spellEnd"/>
+      <w:r>
+        <w:t xml:space="preserve"> de use-case&gt; </w:t>
+      </w:r>
+    </w:p>
+    <w:p>
+      <w:pPr>
+        <w:spacing w:line="276" w:lineRule="auto"/>
+      </w:pPr>
+      <w:proofErr w:type="gramStart"/>
+      <w:r>
+        <w:t>2</w:t>
+      </w:r>
+      <w:proofErr w:type="gramEnd"/>
+      <w:r>
+        <w:t xml:space="preserve"> Ator breves descrições </w:t>
+      </w:r>
+    </w:p>
+    <w:p>
+      <w:pPr>
+        <w:spacing w:line="276" w:lineRule="auto"/>
+      </w:pPr>
+      <w:r>
+        <w:t>2.1 &lt;</w:t>
+      </w:r>
+      <w:proofErr w:type="spellStart"/>
+      <w:r>
+        <w:t>Actor</w:t>
+      </w:r>
+      <w:proofErr w:type="spellEnd"/>
+      <w:r>
+        <w:t xml:space="preserve"> </w:t>
+      </w:r>
+      <w:proofErr w:type="gramStart"/>
+      <w:r>
+        <w:t>1</w:t>
+      </w:r>
+      <w:proofErr w:type="gramEnd"/>
+      <w:r>
+        <w:t xml:space="preserve"> </w:t>
+      </w:r>
+      <w:proofErr w:type="spellStart"/>
+      <w:r>
+        <w:t>Name</w:t>
+      </w:r>
+      <w:proofErr w:type="spellEnd"/>
+      <w:r>
+        <w:t xml:space="preserve">&gt; </w:t>
+      </w:r>
+    </w:p>
+    <w:p>
+      <w:pPr>
+        <w:spacing w:line="276" w:lineRule="auto"/>
+      </w:pPr>
+      <w:proofErr w:type="gramStart"/>
+      <w:r>
+        <w:t>3</w:t>
+      </w:r>
+      <w:proofErr w:type="gramEnd"/>
+      <w:r>
+        <w:t xml:space="preserve"> Pré-condições </w:t>
+      </w:r>
+    </w:p>
+    <w:p>
+      <w:pPr>
+        <w:spacing w:line="276" w:lineRule="auto"/>
+      </w:pPr>
+      <w:r>
+        <w:t>&lt;</w:t>
+      </w:r>
+      <w:proofErr w:type="spellStart"/>
+      <w:r>
+        <w:t>pre-condition</w:t>
+      </w:r>
+      <w:proofErr w:type="spellEnd"/>
+      <w:r>
+        <w:t xml:space="preserve"> 1&gt; </w:t>
+      </w:r>
+    </w:p>
+    <w:p>
+      <w:pPr>
+        <w:spacing w:line="276" w:lineRule="auto"/>
+      </w:pPr>
+      <w:proofErr w:type="gramStart"/>
+      <w:r>
+        <w:t>4</w:t>
+      </w:r>
+      <w:proofErr w:type="gramEnd"/>
+      <w:r>
+        <w:t xml:space="preserve"> fluxo básico de eventos </w:t>
+      </w:r>
+    </w:p>
+    <w:p>
+      <w:pPr>
+        <w:spacing w:line="276" w:lineRule="auto"/>
+      </w:pPr>
+      <w:r>
+        <w:t>1. O caso de uso começa quando &lt;</w:t>
+      </w:r>
+      <w:proofErr w:type="spellStart"/>
+      <w:r>
+        <w:t>actor</w:t>
+      </w:r>
+      <w:proofErr w:type="spellEnd"/>
+      <w:r>
+        <w:t xml:space="preserve">&gt;, &lt;does </w:t>
+      </w:r>
+      <w:proofErr w:type="spellStart"/>
+      <w:r>
+        <w:t>something</w:t>
+      </w:r>
+      <w:proofErr w:type="spellEnd"/>
+      <w:r>
+        <w:t>&gt;</w:t>
+      </w:r>
+      <w:proofErr w:type="gramStart"/>
+      <w:r>
+        <w:t xml:space="preserve"> ...</w:t>
+      </w:r>
+      <w:proofErr w:type="gramEnd"/>
+      <w:r>
+        <w:t xml:space="preserve"> </w:t>
+      </w:r>
+    </w:p>
+    <w:p>
+      <w:pPr>
+        <w:spacing w:line="276" w:lineRule="auto"/>
+      </w:pPr>
+      <w:r>
+        <w:t xml:space="preserve">2. </w:t>
+      </w:r>
+      <w:proofErr w:type="gramStart"/>
+      <w:r>
+        <w:t>passo</w:t>
+      </w:r>
+      <w:proofErr w:type="gramEnd"/>
+      <w:r>
+        <w:t xml:space="preserve"> fluxo &lt;Impressão 1&gt; </w:t>
+      </w:r>
+    </w:p>
+    <w:p>
+      <w:pPr>
+        <w:spacing w:line="276" w:lineRule="auto"/>
+      </w:pPr>
+      <w:r>
+        <w:t xml:space="preserve">3. ... </w:t>
+      </w:r>
+    </w:p>
+    <w:p>
+      <w:pPr>
+        <w:spacing w:line="276" w:lineRule="auto"/>
+      </w:pPr>
+      <w:r>
+        <w:t xml:space="preserve">4. &lt;Impressão n&gt; passo fluxo </w:t>
+      </w:r>
+    </w:p>
+    <w:p>
+      <w:pPr>
+        <w:spacing w:line="276" w:lineRule="auto"/>
+      </w:pPr>
+      <w:r>
+        <w:t xml:space="preserve">5. O caso de uso termina. </w:t>
+      </w:r>
+    </w:p>
+    <w:p>
+      <w:pPr>
+        <w:spacing w:line="276" w:lineRule="auto"/>
+      </w:pPr>
+      <w:proofErr w:type="gramStart"/>
+      <w:r>
+        <w:t>5</w:t>
+      </w:r>
+      <w:proofErr w:type="gramEnd"/>
+      <w:r>
+        <w:t xml:space="preserve"> fluxos alternativos </w:t>
+      </w:r>
+    </w:p>
+    <w:p>
+      <w:pPr>
+        <w:spacing w:line="276" w:lineRule="auto"/>
+      </w:pPr>
+      <w:proofErr w:type="gramStart"/>
+      <w:r>
+        <w:t>5.1 fluxo</w:t>
+      </w:r>
+      <w:proofErr w:type="gramEnd"/>
+      <w:r>
+        <w:t xml:space="preserve"> &lt;</w:t>
+      </w:r>
+      <w:proofErr w:type="spellStart"/>
+      <w:r>
+        <w:t>alternate</w:t>
+      </w:r>
+      <w:proofErr w:type="spellEnd"/>
+      <w:r>
+        <w:t xml:space="preserve"> 1&gt; </w:t>
+      </w:r>
+    </w:p>
+    <w:p>
+      <w:pPr>
+        <w:spacing w:line="276" w:lineRule="auto"/>
+      </w:pPr>
+      <w:r>
+        <w:t>Se na etapa &lt;x&gt; do fluxo básico do &lt;</w:t>
+      </w:r>
+      <w:proofErr w:type="spellStart"/>
+      <w:r>
+        <w:t>actor</w:t>
+      </w:r>
+      <w:proofErr w:type="spellEnd"/>
+      <w:r>
+        <w:t xml:space="preserve"> ou sistema não </w:t>
+      </w:r>
+      <w:proofErr w:type="spellStart"/>
+      <w:r>
+        <w:t>something</w:t>
+      </w:r>
+      <w:proofErr w:type="spellEnd"/>
+      <w:r>
+        <w:t xml:space="preserve">&gt;, então </w:t>
+      </w:r>
+    </w:p>
+    <w:p>
+      <w:pPr>
+        <w:spacing w:line="276" w:lineRule="auto"/>
+      </w:pPr>
+      <w:r>
+        <w:t xml:space="preserve">1. &lt;descreva </w:t>
+      </w:r>
+      <w:proofErr w:type="spellStart"/>
+      <w:r>
+        <w:t>flow</w:t>
+      </w:r>
+      <w:proofErr w:type="spellEnd"/>
+      <w:r>
+        <w:t xml:space="preserve">&gt; </w:t>
+      </w:r>
+    </w:p>
+    <w:p>
+      <w:pPr>
+        <w:spacing w:line="276" w:lineRule="auto"/>
+      </w:pPr>
+      <w:r>
+        <w:t xml:space="preserve">2. O caso de uso recomeça no passo &lt;y&gt; </w:t>
+      </w:r>
+    </w:p>
+    <w:p>
+      <w:pPr>
+        <w:spacing w:line="276" w:lineRule="auto"/>
+      </w:pPr>
+      <w:proofErr w:type="gramStart"/>
+      <w:r>
+        <w:t>6</w:t>
+      </w:r>
+      <w:proofErr w:type="gramEnd"/>
+      <w:r>
+        <w:t xml:space="preserve"> </w:t>
+      </w:r>
+      <w:proofErr w:type="spellStart"/>
+      <w:r>
+        <w:t>subfluxos</w:t>
+      </w:r>
+      <w:proofErr w:type="spellEnd"/>
+      <w:r>
+        <w:t xml:space="preserve"> </w:t>
+      </w:r>
+    </w:p>
+    <w:p>
+      <w:pPr>
+        <w:spacing w:line="276" w:lineRule="auto"/>
+      </w:pPr>
+      <w:r>
+        <w:t>6.1 &lt;</w:t>
+      </w:r>
+      <w:proofErr w:type="spellStart"/>
+      <w:r>
+        <w:t>subflow</w:t>
+      </w:r>
+      <w:proofErr w:type="spellEnd"/>
+      <w:r>
+        <w:t xml:space="preserve"> 1&gt; </w:t>
+      </w:r>
+    </w:p>
+    <w:p>
+      <w:pPr>
+        <w:spacing w:line="276" w:lineRule="auto"/>
+      </w:pPr>
+      <w:r>
+        <w:t>1. &lt;</w:t>
+      </w:r>
+      <w:proofErr w:type="spellStart"/>
+      <w:r>
+        <w:t>subflow</w:t>
+      </w:r>
+      <w:proofErr w:type="spellEnd"/>
+      <w:r>
+        <w:t xml:space="preserve"> </w:t>
+      </w:r>
+      <w:proofErr w:type="gramStart"/>
+      <w:r>
+        <w:t>1</w:t>
+      </w:r>
+      <w:proofErr w:type="gramEnd"/>
+      <w:r>
+        <w:t xml:space="preserve">, passo 1&gt; </w:t>
+      </w:r>
+    </w:p>
+    <w:p>
+      <w:pPr>
+        <w:spacing w:line="276" w:lineRule="auto"/>
+      </w:pPr>
+      <w:r>
+        <w:t xml:space="preserve">2. ... </w:t>
+      </w:r>
+    </w:p>
+    <w:p>
+      <w:pPr>
+        <w:spacing w:line="276" w:lineRule="auto"/>
+      </w:pPr>
+      <w:r>
+        <w:t>3. &lt;</w:t>
+      </w:r>
+      <w:proofErr w:type="spellStart"/>
+      <w:r>
+        <w:t>subflow</w:t>
+      </w:r>
+      <w:proofErr w:type="spellEnd"/>
+      <w:r>
+        <w:t xml:space="preserve"> </w:t>
+      </w:r>
+      <w:proofErr w:type="gramStart"/>
+      <w:r>
+        <w:t>1</w:t>
+      </w:r>
+      <w:proofErr w:type="gramEnd"/>
+      <w:r>
+        <w:t xml:space="preserve">, passo n&gt; </w:t>
+      </w:r>
+    </w:p>
+    <w:p>
+      <w:pPr>
+        <w:spacing w:line="276" w:lineRule="auto"/>
+      </w:pPr>
+      <w:proofErr w:type="gramStart"/>
+      <w:r>
+        <w:t>7</w:t>
+      </w:r>
+      <w:proofErr w:type="gramEnd"/>
+      <w:r>
+        <w:t xml:space="preserve"> Principais Cenários </w:t>
+      </w:r>
+    </w:p>
+    <w:p>
+      <w:pPr>
+        <w:spacing w:line="276" w:lineRule="auto"/>
+      </w:pPr>
+      <w:r>
+        <w:t>7.1 &lt;</w:t>
+      </w:r>
+      <w:proofErr w:type="spellStart"/>
+      <w:r>
+        <w:t>scenario</w:t>
+      </w:r>
+      <w:proofErr w:type="spellEnd"/>
+      <w:r>
+        <w:t xml:space="preserve"> 1&gt; </w:t>
+      </w:r>
+    </w:p>
+    <w:p>
+      <w:pPr>
+        <w:spacing w:line="276" w:lineRule="auto"/>
+      </w:pPr>
+      <w:r>
+        <w:t>1. &lt;</w:t>
+      </w:r>
+      <w:proofErr w:type="spellStart"/>
+      <w:r>
+        <w:t>scenario</w:t>
+      </w:r>
+      <w:proofErr w:type="spellEnd"/>
+      <w:r>
+        <w:t xml:space="preserve"> </w:t>
+      </w:r>
+      <w:proofErr w:type="gramStart"/>
+      <w:r>
+        <w:t>1</w:t>
+      </w:r>
+      <w:proofErr w:type="gramEnd"/>
+      <w:r>
+        <w:t xml:space="preserve">, passo 1&gt; </w:t>
+      </w:r>
+    </w:p>
+    <w:p>
+      <w:pPr>
+        <w:spacing w:line="276" w:lineRule="auto"/>
+      </w:pPr>
+      <w:r>
+        <w:t xml:space="preserve">2. ... </w:t>
+      </w:r>
+    </w:p>
+    <w:p>
+      <w:pPr>
+        <w:spacing w:line="276" w:lineRule="auto"/>
+      </w:pPr>
+      <w:r>
+        <w:t>3. &lt;</w:t>
+      </w:r>
+      <w:proofErr w:type="spellStart"/>
+      <w:r>
+        <w:t>scenario</w:t>
+      </w:r>
+      <w:proofErr w:type="spellEnd"/>
+      <w:r>
+        <w:t xml:space="preserve"> </w:t>
+      </w:r>
+      <w:proofErr w:type="gramStart"/>
+      <w:r>
+        <w:t>1</w:t>
+      </w:r>
+      <w:proofErr w:type="gramEnd"/>
+      <w:r>
+        <w:t xml:space="preserve">, passo n&gt; </w:t>
+      </w:r>
+    </w:p>
+    <w:p>
+      <w:pPr>
+        <w:spacing w:line="276" w:lineRule="auto"/>
+      </w:pPr>
+      <w:proofErr w:type="gramStart"/>
+      <w:r>
+        <w:t>8</w:t>
+      </w:r>
+      <w:proofErr w:type="gramEnd"/>
+      <w:r>
+        <w:t xml:space="preserve"> Pós-condições </w:t>
+      </w:r>
+    </w:p>
+    <w:p>
+      <w:pPr>
+        <w:spacing w:line="276" w:lineRule="auto"/>
+      </w:pPr>
+      <w:r>
+        <w:t>8.1 &lt;</w:t>
+      </w:r>
+      <w:proofErr w:type="spellStart"/>
+      <w:r>
+        <w:t>post-condition</w:t>
+      </w:r>
+      <w:proofErr w:type="spellEnd"/>
+      <w:r>
+        <w:t xml:space="preserve"> 1&gt; </w:t>
+      </w:r>
+    </w:p>
+    <w:p>
+      <w:pPr>
+        <w:spacing w:line="276" w:lineRule="auto"/>
+      </w:pPr>
+      <w:proofErr w:type="gramStart"/>
+      <w:r>
+        <w:t>9</w:t>
+      </w:r>
+      <w:proofErr w:type="gramEnd"/>
+      <w:r>
+        <w:t xml:space="preserve"> Requisitos especiais </w:t>
+      </w:r>
+    </w:p>
+    <w:p>
+      <w:pPr>
+        <w:spacing w:line="276" w:lineRule="auto"/>
+      </w:pPr>
+      <w:proofErr w:type="gramStart"/>
+      <w:r>
+        <w:t>exigência</w:t>
+      </w:r>
+      <w:proofErr w:type="gramEnd"/>
+      <w:r>
+        <w:t xml:space="preserve"> &lt;</w:t>
+      </w:r>
+      <w:proofErr w:type="spellStart"/>
+      <w:r>
+        <w:t>Special</w:t>
+      </w:r>
+      <w:proofErr w:type="spellEnd"/>
+      <w:r>
+        <w:t xml:space="preserve"> 1&gt;</w:t>
+      </w:r>
+    </w:p>
     <w:sectPr>
-      <w:headerReference w:type="default" r:id="rId8"/>
-      <w:footerReference w:type="default" r:id="rId9"/>
+      <w:headerReference w:type="default" r:id="rId7"/>
+      <w:footerReference w:type="default" r:id="rId8"/>
       <w:pgSz w:w="12240" w:h="15840"/>
       <w:pgMar w:top="1440" w:right="1800" w:bottom="1440" w:left="1800" w:header="720" w:footer="720" w:gutter="0"/>
       <w:cols w:space="720"/>
@@ -364,7 +1434,7 @@
 </file>
 
 <file path=word/endnotes.xml><?xml version="1.0" encoding="utf-8"?>
-<w:endnotes xmlns:wpc="http://schemas.microsoft.com/office/word/2010/wordprocessingCanvas" xmlns:mc="http://schemas.openxmlformats.org/markup-compatibility/2006" xmlns:o="urn:schemas-microsoft-com:office:office" xmlns:r="http://schemas.openxmlformats.org/officeDocument/2006/relationships" xmlns:m="http://schemas.openxmlformats.org/officeDocument/2006/math" xmlns:v="urn:schemas-microsoft-com:vml" xmlns:wp14="http://schemas.microsoft.com/office/word/2010/wordprocessingDrawing" xmlns:wp="http://schemas.openxmlformats.org/drawingml/2006/wordprocessingDrawing" xmlns:w10="urn:schemas-microsoft-com:office:word" xmlns:w="http://schemas.openxmlformats.org/wordprocessingml/2006/main" xmlns:w14="http://schemas.microsoft.com/office/word/2010/wordml" xmlns:wpg="http://schemas.microsoft.com/office/word/2010/wordprocessingGroup" xmlns:wpi="http://schemas.microsoft.com/office/word/2010/wordprocessingInk" xmlns:wne="http://schemas.microsoft.com/office/word/2006/wordml" xmlns:wps="http://schemas.microsoft.com/office/word/2010/wordprocessingShape" mc:Ignorable="w14 wp14">
+<w:endnotes xmlns:ve="http://schemas.openxmlformats.org/markup-compatibility/2006" xmlns:o="urn:schemas-microsoft-com:office:office" xmlns:r="http://schemas.openxmlformats.org/officeDocument/2006/relationships" xmlns:m="http://schemas.openxmlformats.org/officeDocument/2006/math" xmlns:v="urn:schemas-microsoft-com:vml" xmlns:wp="http://schemas.openxmlformats.org/drawingml/2006/wordprocessingDrawing" xmlns:w10="urn:schemas-microsoft-com:office:word" xmlns:w="http://schemas.openxmlformats.org/wordprocessingml/2006/main" xmlns:wne="http://schemas.microsoft.com/office/word/2006/wordml">
   <w:endnote w:type="separator" w:id="-1">
     <w:p>
       <w:r>
@@ -383,7 +1453,7 @@
 </file>
 
 <file path=word/footer1.xml><?xml version="1.0" encoding="utf-8"?>
-<w:ftr xmlns:wpc="http://schemas.microsoft.com/office/word/2010/wordprocessingCanvas" xmlns:mc="http://schemas.openxmlformats.org/markup-compatibility/2006" xmlns:o="urn:schemas-microsoft-com:office:office" xmlns:r="http://schemas.openxmlformats.org/officeDocument/2006/relationships" xmlns:m="http://schemas.openxmlformats.org/officeDocument/2006/math" xmlns:v="urn:schemas-microsoft-com:vml" xmlns:wp14="http://schemas.microsoft.com/office/word/2010/wordprocessingDrawing" xmlns:wp="http://schemas.openxmlformats.org/drawingml/2006/wordprocessingDrawing" xmlns:w10="urn:schemas-microsoft-com:office:word" xmlns:w="http://schemas.openxmlformats.org/wordprocessingml/2006/main" xmlns:w14="http://schemas.microsoft.com/office/word/2010/wordml" xmlns:wpg="http://schemas.microsoft.com/office/word/2010/wordprocessingGroup" xmlns:wpi="http://schemas.microsoft.com/office/word/2010/wordprocessingInk" xmlns:wne="http://schemas.microsoft.com/office/word/2006/wordml" xmlns:wps="http://schemas.microsoft.com/office/word/2010/wordprocessingShape" mc:Ignorable="w14 wp14">
+<w:ftr xmlns:ve="http://schemas.openxmlformats.org/markup-compatibility/2006" xmlns:o="urn:schemas-microsoft-com:office:office" xmlns:r="http://schemas.openxmlformats.org/officeDocument/2006/relationships" xmlns:m="http://schemas.openxmlformats.org/officeDocument/2006/math" xmlns:v="urn:schemas-microsoft-com:vml" xmlns:wp="http://schemas.openxmlformats.org/drawingml/2006/wordprocessingDrawing" xmlns:w10="urn:schemas-microsoft-com:office:word" xmlns:w="http://schemas.openxmlformats.org/wordprocessingml/2006/main" xmlns:wne="http://schemas.microsoft.com/office/word/2006/wordml">
   <w:tbl>
     <w:tblPr>
       <w:tblW w:w="0" w:type="auto"/>
@@ -396,7 +1466,7 @@
         <w:insideV w:val="single" w:sz="6" w:space="0" w:color="auto"/>
       </w:tblBorders>
       <w:tblLayout w:type="fixed"/>
-      <w:tblLook w:val="0000" w:firstRow="0" w:lastRow="0" w:firstColumn="0" w:lastColumn="0" w:noHBand="0" w:noVBand="0"/>
+      <w:tblLook w:val="0000"/>
     </w:tblPr>
     <w:tblGrid>
       <w:gridCol w:w="3162"/>
@@ -404,12 +1474,6 @@
       <w:gridCol w:w="2424"/>
     </w:tblGrid>
     <w:tr>
-      <w:tblPrEx>
-        <w:tblCellMar>
-          <w:top w:w="0" w:type="dxa"/>
-          <w:bottom w:w="0" w:type="dxa"/>
-        </w:tblCellMar>
-      </w:tblPrEx>
       <w:tc>
         <w:tcPr>
           <w:tcW w:w="3162" w:type="dxa"/>
@@ -498,7 +1562,7 @@
               <w:noProof/>
               <w:sz w:val="20"/>
             </w:rPr>
-            <w:t>1</w:t>
+            <w:t>2</w:t>
           </w:r>
           <w:r>
             <w:rPr>
@@ -512,7 +1576,23 @@
               <w:rStyle w:val="Nmerodepgina"/>
               <w:sz w:val="20"/>
             </w:rPr>
-            <w:t xml:space="preserve"> of </w:t>
+            <w:t xml:space="preserve"> </w:t>
+          </w:r>
+          <w:proofErr w:type="spellStart"/>
+          <w:r>
+            <w:rPr>
+              <w:rStyle w:val="Nmerodepgina"/>
+              <w:sz w:val="20"/>
+            </w:rPr>
+            <w:t>of</w:t>
+          </w:r>
+          <w:proofErr w:type="spellEnd"/>
+          <w:r>
+            <w:rPr>
+              <w:rStyle w:val="Nmerodepgina"/>
+              <w:sz w:val="20"/>
+            </w:rPr>
+            <w:t xml:space="preserve"> </w:t>
           </w:r>
           <w:r>
             <w:rPr>
@@ -545,7 +1625,7 @@
               <w:sz w:val="20"/>
               <w:szCs w:val="20"/>
             </w:rPr>
-            <w:t>1</w:t>
+            <w:t>2</w:t>
           </w:r>
           <w:r>
             <w:rPr>
@@ -564,11 +1644,26 @@
       <w:pStyle w:val="Rodap"/>
     </w:pPr>
   </w:p>
+  <w:p>
+    <w:pPr>
+      <w:pStyle w:val="Rodap"/>
+    </w:pPr>
+  </w:p>
+  <w:p>
+    <w:pPr>
+      <w:pStyle w:val="Rodap"/>
+    </w:pPr>
+  </w:p>
+  <w:p>
+    <w:pPr>
+      <w:pStyle w:val="Rodap"/>
+    </w:pPr>
+  </w:p>
 </w:ftr>
 </file>
 
 <file path=word/footnotes.xml><?xml version="1.0" encoding="utf-8"?>
-<w:footnotes xmlns:wpc="http://schemas.microsoft.com/office/word/2010/wordprocessingCanvas" xmlns:mc="http://schemas.openxmlformats.org/markup-compatibility/2006" xmlns:o="urn:schemas-microsoft-com:office:office" xmlns:r="http://schemas.openxmlformats.org/officeDocument/2006/relationships" xmlns:m="http://schemas.openxmlformats.org/officeDocument/2006/math" xmlns:v="urn:schemas-microsoft-com:vml" xmlns:wp14="http://schemas.microsoft.com/office/word/2010/wordprocessingDrawing" xmlns:wp="http://schemas.openxmlformats.org/drawingml/2006/wordprocessingDrawing" xmlns:w10="urn:schemas-microsoft-com:office:word" xmlns:w="http://schemas.openxmlformats.org/wordprocessingml/2006/main" xmlns:w14="http://schemas.microsoft.com/office/word/2010/wordml" xmlns:wpg="http://schemas.microsoft.com/office/word/2010/wordprocessingGroup" xmlns:wpi="http://schemas.microsoft.com/office/word/2010/wordprocessingInk" xmlns:wne="http://schemas.microsoft.com/office/word/2006/wordml" xmlns:wps="http://schemas.microsoft.com/office/word/2010/wordprocessingShape" mc:Ignorable="w14 wp14">
+<w:footnotes xmlns:ve="http://schemas.openxmlformats.org/markup-compatibility/2006" xmlns:o="urn:schemas-microsoft-com:office:office" xmlns:r="http://schemas.openxmlformats.org/officeDocument/2006/relationships" xmlns:m="http://schemas.openxmlformats.org/officeDocument/2006/math" xmlns:v="urn:schemas-microsoft-com:vml" xmlns:wp="http://schemas.openxmlformats.org/drawingml/2006/wordprocessingDrawing" xmlns:w10="urn:schemas-microsoft-com:office:word" xmlns:w="http://schemas.openxmlformats.org/wordprocessingml/2006/main" xmlns:wne="http://schemas.microsoft.com/office/word/2006/wordml">
   <w:footnote w:type="separator" w:id="-1">
     <w:p>
       <w:r>
@@ -587,7 +1682,7 @@
 </file>
 
 <file path=word/header1.xml><?xml version="1.0" encoding="utf-8"?>
-<w:hdr xmlns:wpc="http://schemas.microsoft.com/office/word/2010/wordprocessingCanvas" xmlns:mc="http://schemas.openxmlformats.org/markup-compatibility/2006" xmlns:o="urn:schemas-microsoft-com:office:office" xmlns:r="http://schemas.openxmlformats.org/officeDocument/2006/relationships" xmlns:m="http://schemas.openxmlformats.org/officeDocument/2006/math" xmlns:v="urn:schemas-microsoft-com:vml" xmlns:wp14="http://schemas.microsoft.com/office/word/2010/wordprocessingDrawing" xmlns:wp="http://schemas.openxmlformats.org/drawingml/2006/wordprocessingDrawing" xmlns:w10="urn:schemas-microsoft-com:office:word" xmlns:w="http://schemas.openxmlformats.org/wordprocessingml/2006/main" xmlns:w14="http://schemas.microsoft.com/office/word/2010/wordml" xmlns:wpg="http://schemas.microsoft.com/office/word/2010/wordprocessingGroup" xmlns:wpi="http://schemas.microsoft.com/office/word/2010/wordprocessingInk" xmlns:wne="http://schemas.microsoft.com/office/word/2006/wordml" xmlns:wps="http://schemas.microsoft.com/office/word/2010/wordprocessingShape" mc:Ignorable="w14 wp14">
+<w:hdr xmlns:ve="http://schemas.openxmlformats.org/markup-compatibility/2006" xmlns:o="urn:schemas-microsoft-com:office:office" xmlns:r="http://schemas.openxmlformats.org/officeDocument/2006/relationships" xmlns:m="http://schemas.openxmlformats.org/officeDocument/2006/math" xmlns:v="urn:schemas-microsoft-com:vml" xmlns:wp="http://schemas.openxmlformats.org/drawingml/2006/wordprocessingDrawing" xmlns:w10="urn:schemas-microsoft-com:office:word" xmlns:w="http://schemas.openxmlformats.org/wordprocessingml/2006/main" xmlns:wne="http://schemas.microsoft.com/office/word/2006/wordml">
   <w:tbl>
     <w:tblPr>
       <w:tblW w:w="0" w:type="auto"/>
@@ -600,19 +1695,13 @@
         <w:insideV w:val="single" w:sz="6" w:space="0" w:color="auto"/>
       </w:tblBorders>
       <w:tblLayout w:type="fixed"/>
-      <w:tblLook w:val="0000" w:firstRow="0" w:lastRow="0" w:firstColumn="0" w:lastColumn="0" w:noHBand="0" w:noVBand="0"/>
+      <w:tblLook w:val="0000"/>
     </w:tblPr>
     <w:tblGrid>
       <w:gridCol w:w="6379"/>
       <w:gridCol w:w="2369"/>
     </w:tblGrid>
     <w:tr>
-      <w:tblPrEx>
-        <w:tblCellMar>
-          <w:top w:w="0" w:type="dxa"/>
-          <w:bottom w:w="0" w:type="dxa"/>
-        </w:tblCellMar>
-      </w:tblPrEx>
       <w:tc>
         <w:tcPr>
           <w:tcW w:w="6379" w:type="dxa"/>
@@ -624,33 +1713,37 @@
             </w:rPr>
           </w:pPr>
           <w:r>
+            <w:fldChar w:fldCharType="begin"/>
+          </w:r>
+          <w:r>
+            <w:instrText xml:space="preserve"> SUBJECT  \* MERGEFORMAT </w:instrText>
+          </w:r>
+          <w:r>
+            <w:fldChar w:fldCharType="separate"/>
+          </w:r>
+          <w:r>
             <w:rPr>
               <w:sz w:val="20"/>
             </w:rPr>
-            <w:fldChar w:fldCharType="begin"/>
-          </w:r>
+            <w:t>&lt;</w:t>
+          </w:r>
+          <w:proofErr w:type="spellStart"/>
+          <w:proofErr w:type="gramStart"/>
           <w:r>
             <w:rPr>
               <w:sz w:val="20"/>
             </w:rPr>
-            <w:instrText xml:space="preserve"> SUBJECT  \* MERGEFORMAT </w:instrText>
-          </w:r>
+            <w:t>project</w:t>
+          </w:r>
+          <w:proofErr w:type="spellEnd"/>
+          <w:proofErr w:type="gramEnd"/>
           <w:r>
             <w:rPr>
               <w:sz w:val="20"/>
             </w:rPr>
-            <w:fldChar w:fldCharType="separate"/>
-          </w:r>
-          <w:r>
-            <w:rPr>
-              <w:sz w:val="20"/>
-            </w:rPr>
-            <w:t>&lt;project&gt;</w:t>
-          </w:r>
-          <w:r>
-            <w:rPr>
-              <w:sz w:val="20"/>
-            </w:rPr>
+            <w:t>&gt;</w:t>
+          </w:r>
+          <w:r>
             <w:fldChar w:fldCharType="end"/>
           </w:r>
         </w:p>
@@ -674,12 +1767,6 @@
       </w:tc>
     </w:tr>
     <w:tr>
-      <w:tblPrEx>
-        <w:tblCellMar>
-          <w:top w:w="0" w:type="dxa"/>
-          <w:bottom w:w="0" w:type="dxa"/>
-        </w:tblCellMar>
-      </w:tblPrEx>
       <w:tc>
         <w:tcPr>
           <w:tcW w:w="6379" w:type="dxa"/>
@@ -694,43 +1781,53 @@
             <w:rPr>
               <w:sz w:val="20"/>
             </w:rPr>
-            <w:t xml:space="preserve">Use-case Specification: </w:t>
-          </w:r>
+            <w:t xml:space="preserve">Use-case </w:t>
+          </w:r>
+          <w:proofErr w:type="spellStart"/>
           <w:r>
             <w:rPr>
               <w:sz w:val="20"/>
             </w:rPr>
-            <w:fldChar w:fldCharType="begin"/>
-          </w:r>
+            <w:t>Specification</w:t>
+          </w:r>
+          <w:proofErr w:type="spellEnd"/>
           <w:r>
             <w:rPr>
               <w:sz w:val="20"/>
             </w:rPr>
+            <w:t xml:space="preserve">: </w:t>
+          </w:r>
+          <w:r>
+            <w:fldChar w:fldCharType="begin"/>
+          </w:r>
+          <w:r>
             <w:instrText xml:space="preserve"> TITLE  \* MERGEFORMAT </w:instrText>
+          </w:r>
+          <w:r>
+            <w:fldChar w:fldCharType="separate"/>
           </w:r>
           <w:r>
             <w:rPr>
               <w:sz w:val="20"/>
             </w:rPr>
-            <w:fldChar w:fldCharType="separate"/>
-          </w:r>
+            <w:t xml:space="preserve">&lt;use-case </w:t>
+          </w:r>
+          <w:proofErr w:type="spellStart"/>
           <w:r>
             <w:rPr>
               <w:sz w:val="20"/>
             </w:rPr>
-            <w:t>&lt;use-case name&gt;</w:t>
-          </w:r>
+            <w:t>name</w:t>
+          </w:r>
+          <w:proofErr w:type="spellEnd"/>
           <w:r>
             <w:rPr>
               <w:sz w:val="20"/>
             </w:rPr>
+            <w:t>&gt;</w:t>
+          </w:r>
+          <w:r>
             <w:fldChar w:fldCharType="end"/>
-          </w:r>
-          <w:r>
-            <w:rPr>
-              <w:sz w:val="20"/>
-            </w:rPr>
-            <w:t xml:space="preserve"> </w:t>
           </w:r>
         </w:p>
       </w:tc>
@@ -748,7 +1845,63 @@
             <w:rPr>
               <w:sz w:val="20"/>
             </w:rPr>
-            <w:t xml:space="preserve">  Date:  &lt;dd/mmm/yy&gt;</w:t>
+            <w:t xml:space="preserve">  Date:</w:t>
+          </w:r>
+          <w:proofErr w:type="gramStart"/>
+          <w:r>
+            <w:rPr>
+              <w:sz w:val="20"/>
+            </w:rPr>
+            <w:t xml:space="preserve">  </w:t>
+          </w:r>
+          <w:proofErr w:type="gramEnd"/>
+          <w:r>
+            <w:rPr>
+              <w:sz w:val="20"/>
+            </w:rPr>
+            <w:t>&lt;</w:t>
+          </w:r>
+          <w:proofErr w:type="spellStart"/>
+          <w:r>
+            <w:rPr>
+              <w:sz w:val="20"/>
+            </w:rPr>
+            <w:t>dd</w:t>
+          </w:r>
+          <w:proofErr w:type="spellEnd"/>
+          <w:r>
+            <w:rPr>
+              <w:sz w:val="20"/>
+            </w:rPr>
+            <w:t>/</w:t>
+          </w:r>
+          <w:proofErr w:type="spellStart"/>
+          <w:r>
+            <w:rPr>
+              <w:sz w:val="20"/>
+            </w:rPr>
+            <w:t>mmm</w:t>
+          </w:r>
+          <w:proofErr w:type="spellEnd"/>
+          <w:r>
+            <w:rPr>
+              <w:sz w:val="20"/>
+            </w:rPr>
+            <w:t>/</w:t>
+          </w:r>
+          <w:proofErr w:type="spellStart"/>
+          <w:r>
+            <w:rPr>
+              <w:sz w:val="20"/>
+            </w:rPr>
+            <w:t>yy</w:t>
+          </w:r>
+          <w:proofErr w:type="spellEnd"/>
+          <w:r>
+            <w:rPr>
+              <w:sz w:val="20"/>
+            </w:rPr>
+            <w:t>&gt;</w:t>
           </w:r>
         </w:p>
       </w:tc>
@@ -763,7 +1916,7 @@
 </file>
 
 <file path=word/numbering.xml><?xml version="1.0" encoding="utf-8"?>
-<w:numbering xmlns:wpc="http://schemas.microsoft.com/office/word/2010/wordprocessingCanvas" xmlns:mc="http://schemas.openxmlformats.org/markup-compatibility/2006" xmlns:o="urn:schemas-microsoft-com:office:office" xmlns:r="http://schemas.openxmlformats.org/officeDocument/2006/relationships" xmlns:m="http://schemas.openxmlformats.org/officeDocument/2006/math" xmlns:v="urn:schemas-microsoft-com:vml" xmlns:wp14="http://schemas.microsoft.com/office/word/2010/wordprocessingDrawing" xmlns:wp="http://schemas.openxmlformats.org/drawingml/2006/wordprocessingDrawing" xmlns:w10="urn:schemas-microsoft-com:office:word" xmlns:w="http://schemas.openxmlformats.org/wordprocessingml/2006/main" xmlns:w14="http://schemas.microsoft.com/office/word/2010/wordml" xmlns:wpg="http://schemas.microsoft.com/office/word/2010/wordprocessingGroup" xmlns:wpi="http://schemas.microsoft.com/office/word/2010/wordprocessingInk" xmlns:wne="http://schemas.microsoft.com/office/word/2006/wordml" xmlns:wps="http://schemas.microsoft.com/office/word/2010/wordprocessingShape" mc:Ignorable="w14 wp14">
+<w:numbering xmlns:ve="http://schemas.openxmlformats.org/markup-compatibility/2006" xmlns:o="urn:schemas-microsoft-com:office:office" xmlns:r="http://schemas.openxmlformats.org/officeDocument/2006/relationships" xmlns:m="http://schemas.openxmlformats.org/officeDocument/2006/math" xmlns:v="urn:schemas-microsoft-com:vml" xmlns:wp="http://schemas.openxmlformats.org/drawingml/2006/wordprocessingDrawing" xmlns:w10="urn:schemas-microsoft-com:office:word" xmlns:w="http://schemas.openxmlformats.org/wordprocessingml/2006/main" xmlns:wne="http://schemas.microsoft.com/office/word/2006/wordml">
   <w:abstractNum w:abstractNumId="0">
     <w:nsid w:val="FFFFFFFB"/>
     <w:multiLevelType w:val="multilevel"/>
@@ -1558,7 +2711,7 @@
 </file>
 
 <file path=word/styles.xml><?xml version="1.0" encoding="utf-8"?>
-<w:styles xmlns:mc="http://schemas.openxmlformats.org/markup-compatibility/2006" xmlns:r="http://schemas.openxmlformats.org/officeDocument/2006/relationships" xmlns:w="http://schemas.openxmlformats.org/wordprocessingml/2006/main" xmlns:w14="http://schemas.microsoft.com/office/word/2010/wordml" mc:Ignorable="w14">
+<w:styles xmlns:r="http://schemas.openxmlformats.org/officeDocument/2006/relationships" xmlns:w="http://schemas.openxmlformats.org/wordprocessingml/2006/main">
   <w:docDefaults>
     <w:rPrDefault>
       <w:rPr>
@@ -1699,10 +2852,11 @@
   <w:style w:type="paragraph" w:default="1" w:styleId="Normal">
     <w:name w:val="Normal"/>
     <w:qFormat/>
+    <w:rsid w:val="00FE4F53"/>
     <w:rPr>
       <w:sz w:val="24"/>
       <w:szCs w:val="24"/>
-      <w:lang w:val="en-US" w:eastAsia="en-US"/>
+      <w:lang w:eastAsia="en-US"/>
     </w:rPr>
   </w:style>
   <w:style w:type="paragraph" w:styleId="Ttulo1">
@@ -1710,6 +2864,7 @@
     <w:basedOn w:val="Normal"/>
     <w:next w:val="Normal"/>
     <w:qFormat/>
+    <w:rsid w:val="00FE4F53"/>
     <w:pPr>
       <w:keepNext/>
       <w:widowControl w:val="0"/>
@@ -1731,6 +2886,7 @@
     <w:basedOn w:val="Ttulo1"/>
     <w:next w:val="Normal"/>
     <w:qFormat/>
+    <w:rsid w:val="00FE4F53"/>
     <w:pPr>
       <w:keepNext w:val="0"/>
       <w:numPr>
@@ -1747,6 +2903,7 @@
     <w:name w:val="heading 3"/>
     <w:basedOn w:val="Ttulo1"/>
     <w:qFormat/>
+    <w:rsid w:val="00FE4F53"/>
     <w:pPr>
       <w:keepNext w:val="0"/>
       <w:numPr>
@@ -1883,11 +3040,16 @@
   </w:style>
   <w:style w:type="character" w:default="1" w:styleId="Fontepargpadro">
     <w:name w:val="Default Paragraph Font"/>
+    <w:uiPriority w:val="1"/>
     <w:semiHidden/>
+    <w:unhideWhenUsed/>
   </w:style>
   <w:style w:type="table" w:default="1" w:styleId="Tabelanormal">
     <w:name w:val="Normal Table"/>
+    <w:uiPriority w:val="99"/>
     <w:semiHidden/>
+    <w:unhideWhenUsed/>
+    <w:qFormat/>
     <w:tblPr>
       <w:tblInd w:w="0" w:type="dxa"/>
       <w:tblCellMar>
@@ -1900,11 +3062,14 @@
   </w:style>
   <w:style w:type="numbering" w:default="1" w:styleId="Semlista">
     <w:name w:val="No List"/>
+    <w:uiPriority w:val="99"/>
     <w:semiHidden/>
+    <w:unhideWhenUsed/>
   </w:style>
   <w:style w:type="paragraph" w:styleId="Cabealho">
     <w:name w:val="header"/>
     <w:basedOn w:val="Normal"/>
+    <w:rsid w:val="00FE4F53"/>
     <w:pPr>
       <w:tabs>
         <w:tab w:val="center" w:pos="4320"/>
@@ -1915,6 +3080,7 @@
   <w:style w:type="paragraph" w:styleId="Rodap">
     <w:name w:val="footer"/>
     <w:basedOn w:val="Normal"/>
+    <w:rsid w:val="00FE4F53"/>
     <w:pPr>
       <w:tabs>
         <w:tab w:val="center" w:pos="4320"/>
@@ -1925,11 +3091,13 @@
   <w:style w:type="character" w:styleId="Nmerodepgina">
     <w:name w:val="page number"/>
     <w:basedOn w:val="Fontepargpadro"/>
+    <w:rsid w:val="00FE4F53"/>
   </w:style>
   <w:style w:type="paragraph" w:styleId="Corpodetexto">
     <w:name w:val="Body Text"/>
     <w:basedOn w:val="Normal"/>
     <w:link w:val="CorpodetextoChar"/>
+    <w:rsid w:val="00FE4F53"/>
     <w:pPr>
       <w:keepLines/>
       <w:widowControl w:val="0"/>
@@ -1945,6 +3113,7 @@
     <w:name w:val="Title"/>
     <w:basedOn w:val="Normal"/>
     <w:qFormat/>
+    <w:rsid w:val="00FE4F53"/>
     <w:pPr>
       <w:spacing w:before="240" w:after="60"/>
       <w:jc w:val="center"/>
@@ -1978,6 +3147,17 @@
       <w:sz w:val="16"/>
       <w:szCs w:val="16"/>
     </w:rPr>
+  </w:style>
+  <w:style w:type="paragraph" w:styleId="PargrafodaLista">
+    <w:name w:val="List Paragraph"/>
+    <w:basedOn w:val="Normal"/>
+    <w:uiPriority w:val="34"/>
+    <w:qFormat/>
+    <w:rsid w:val="00607FFE"/>
+    <w:pPr>
+      <w:ind w:left="720"/>
+      <w:contextualSpacing/>
+    </w:pPr>
   </w:style>
 </w:styles>
 </file>

</xml_diff>